<commit_message>
Anpassungen Notenverwaltung für IsGY
</commit_message>
<xml_diff>
--- a/Upload/framework/vorlagen/notenverwaltung/zeugnisse/zeugnis2.docx
+++ b/Upload/framework/vorlagen/notenverwaltung/zeugnisse/zeugnis2.docx
@@ -1,6 +1,6 @@
 
 <file path=word/document.xml><?xml version="1.0" encoding="utf-8"?>
-<w:document xmlns:wpc="http://schemas.microsoft.com/office/word/2010/wordprocessingCanvas" xmlns:cx="http://schemas.microsoft.com/office/drawing/2014/chartex" xmlns:cx1="http://schemas.microsoft.com/office/drawing/2015/9/8/chartex" xmlns:cx2="http://schemas.microsoft.com/office/drawing/2015/10/21/chartex" xmlns:cx3="http://schemas.microsoft.com/office/drawing/2016/5/9/chartex" xmlns:cx4="http://schemas.microsoft.com/office/drawing/2016/5/10/chartex" xmlns:cx5="http://schemas.microsoft.com/office/drawing/2016/5/11/chartex" xmlns:cx6="http://schemas.microsoft.com/office/drawing/2016/5/12/chartex" xmlns:cx7="http://schemas.microsoft.com/office/drawing/2016/5/13/chartex" xmlns:cx8="http://schemas.microsoft.com/office/drawing/2016/5/14/chartex" xmlns:mc="http://schemas.openxmlformats.org/markup-compatibility/2006" xmlns:aink="http://schemas.microsoft.com/office/drawing/2016/ink" xmlns:am3d="http://schemas.microsoft.com/office/drawing/2017/model3d" xmlns:o="urn:schemas-microsoft-com:office:office" xmlns:r="http://schemas.openxmlformats.org/officeDocument/2006/relationships" xmlns:m="http://schemas.openxmlformats.org/officeDocument/2006/math" xmlns:v="urn:schemas-microsoft-com:vml" xmlns:wp14="http://schemas.microsoft.com/office/word/2010/wordprocessingDrawing" xmlns:wp="http://schemas.openxmlformats.org/drawingml/2006/wordprocessingDrawing" xmlns:w10="urn:schemas-microsoft-com:office:word" xmlns:w="http://schemas.openxmlformats.org/wordprocessingml/2006/main" xmlns:w14="http://schemas.microsoft.com/office/word/2010/wordml" xmlns:w15="http://schemas.microsoft.com/office/word/2012/wordml" xmlns:w16cex="http://schemas.microsoft.com/office/word/2018/wordml/cex" xmlns:w16cid="http://schemas.microsoft.com/office/word/2016/wordml/cid" xmlns:w16="http://schemas.microsoft.com/office/word/2018/wordml" xmlns:w16sdtdh="http://schemas.microsoft.com/office/word/2020/wordml/sdtdatahash" xmlns:w16se="http://schemas.microsoft.com/office/word/2015/wordml/symex" xmlns:wpg="http://schemas.microsoft.com/office/word/2010/wordprocessingGroup" xmlns:wpi="http://schemas.microsoft.com/office/word/2010/wordprocessingInk" xmlns:wne="http://schemas.microsoft.com/office/word/2006/wordml" xmlns:wps="http://schemas.microsoft.com/office/word/2010/wordprocessingShape" mc:Ignorable="w14 w15 w16se w16cid w16 w16cex w16sdtdh wp14">
+<w:document xmlns:wpc="http://schemas.microsoft.com/office/word/2010/wordprocessingCanvas" xmlns:cx="http://schemas.microsoft.com/office/drawing/2014/chartex" xmlns:cx1="http://schemas.microsoft.com/office/drawing/2015/9/8/chartex" xmlns:cx2="http://schemas.microsoft.com/office/drawing/2015/10/21/chartex" xmlns:cx3="http://schemas.microsoft.com/office/drawing/2016/5/9/chartex" xmlns:cx4="http://schemas.microsoft.com/office/drawing/2016/5/10/chartex" xmlns:cx5="http://schemas.microsoft.com/office/drawing/2016/5/11/chartex" xmlns:cx6="http://schemas.microsoft.com/office/drawing/2016/5/12/chartex" xmlns:cx7="http://schemas.microsoft.com/office/drawing/2016/5/13/chartex" xmlns:cx8="http://schemas.microsoft.com/office/drawing/2016/5/14/chartex" xmlns:mc="http://schemas.openxmlformats.org/markup-compatibility/2006" xmlns:aink="http://schemas.microsoft.com/office/drawing/2016/ink" xmlns:am3d="http://schemas.microsoft.com/office/drawing/2017/model3d" xmlns:o="urn:schemas-microsoft-com:office:office" xmlns:oel="http://schemas.microsoft.com/office/2019/extlst" xmlns:r="http://schemas.openxmlformats.org/officeDocument/2006/relationships" xmlns:m="http://schemas.openxmlformats.org/officeDocument/2006/math" xmlns:v="urn:schemas-microsoft-com:vml" xmlns:wp14="http://schemas.microsoft.com/office/word/2010/wordprocessingDrawing" xmlns:wp="http://schemas.openxmlformats.org/drawingml/2006/wordprocessingDrawing" xmlns:w10="urn:schemas-microsoft-com:office:word" xmlns:w="http://schemas.openxmlformats.org/wordprocessingml/2006/main" xmlns:w14="http://schemas.microsoft.com/office/word/2010/wordml" xmlns:w15="http://schemas.microsoft.com/office/word/2012/wordml" xmlns:w16cex="http://schemas.microsoft.com/office/word/2018/wordml/cex" xmlns:w16cid="http://schemas.microsoft.com/office/word/2016/wordml/cid" xmlns:w16="http://schemas.microsoft.com/office/word/2018/wordml" xmlns:w16sdtdh="http://schemas.microsoft.com/office/word/2020/wordml/sdtdatahash" xmlns:w16se="http://schemas.microsoft.com/office/word/2015/wordml/symex" xmlns:wpg="http://schemas.microsoft.com/office/word/2010/wordprocessingGroup" xmlns:wpi="http://schemas.microsoft.com/office/word/2010/wordprocessingInk" xmlns:wne="http://schemas.microsoft.com/office/word/2006/wordml" xmlns:wps="http://schemas.microsoft.com/office/word/2010/wordprocessingShape" mc:Ignorable="w14 w15 w16se w16cid w16 w16cex w16sdtdh wp14">
   <w:body>
     <w:p>
       <w:pPr>
@@ -21,7 +21,7 @@
         <mc:AlternateContent>
           <mc:Choice Requires="wps">
             <w:drawing>
-              <wp:anchor distT="0" distB="0" distL="114300" distR="114300" simplePos="0" relativeHeight="251659264" behindDoc="0" locked="0" layoutInCell="1" allowOverlap="1" wp14:anchorId="2F6ECB68" wp14:editId="487E2807">
+              <wp:anchor distT="0" distB="0" distL="114300" distR="114300" simplePos="0" relativeHeight="251659264" behindDoc="0" locked="0" layoutInCell="1" allowOverlap="1" wp14:anchorId="16F6FFE0" wp14:editId="1CC2EBE6">
                 <wp:simplePos x="0" y="0"/>
                 <wp:positionH relativeFrom="column">
                   <wp:posOffset>-528320</wp:posOffset>
@@ -93,7 +93,7 @@
           </mc:Choice>
           <mc:Fallback>
             <w:pict>
-              <v:roundrect w14:anchorId="4F859DED" id="Rechteck: abgerundete Ecken 2" o:spid="_x0000_s1026" style="position:absolute;margin-left:-41.6pt;margin-top:-18.55pt;width:535.5pt;height:795pt;z-index:251659264;visibility:visible;mso-wrap-style:square;mso-width-percent:0;mso-height-percent:0;mso-wrap-distance-left:9pt;mso-wrap-distance-top:0;mso-wrap-distance-right:9pt;mso-wrap-distance-bottom:0;mso-position-horizontal:absolute;mso-position-horizontal-relative:text;mso-position-vertical:absolute;mso-position-vertical-relative:text;mso-width-percent:0;mso-height-percent:0;mso-width-relative:margin;mso-height-relative:margin;v-text-anchor:middle" arcsize="1878f" o:gfxdata="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" filled="f" strokecolor="#a5a5a5 [2092]" strokeweight="2.25pt">
+              <v:roundrect w14:anchorId="5AC892C4" id="Rechteck: abgerundete Ecken 2" o:spid="_x0000_s1026" style="position:absolute;margin-left:-41.6pt;margin-top:-18.55pt;width:535.5pt;height:795pt;z-index:251659264;visibility:visible;mso-wrap-style:square;mso-width-percent:0;mso-height-percent:0;mso-wrap-distance-left:9pt;mso-wrap-distance-top:0;mso-wrap-distance-right:9pt;mso-wrap-distance-bottom:0;mso-position-horizontal:absolute;mso-position-horizontal-relative:text;mso-position-vertical:absolute;mso-position-vertical-relative:text;mso-width-percent:0;mso-height-percent:0;mso-width-relative:margin;mso-height-relative:margin;v-text-anchor:middle" arcsize="1878f" o:gfxdata="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" filled="f" strokecolor="#a5a5a5 [2092]" strokeweight="2.25pt">
                 <v:stroke joinstyle="miter"/>
               </v:roundrect>
             </w:pict>
@@ -107,7 +107,7 @@
         <mc:AlternateContent>
           <mc:Choice Requires="wps">
             <w:drawing>
-              <wp:anchor distT="0" distB="0" distL="114300" distR="114300" simplePos="0" relativeHeight="251660288" behindDoc="0" locked="0" layoutInCell="1" allowOverlap="1" wp14:anchorId="2AD266D1" wp14:editId="64BF2455">
+              <wp:anchor distT="0" distB="0" distL="114300" distR="114300" simplePos="0" relativeHeight="251660288" behindDoc="0" locked="0" layoutInCell="1" allowOverlap="1" wp14:anchorId="7CE0A0E1" wp14:editId="5088DF22">
                 <wp:simplePos x="0" y="0"/>
                 <wp:positionH relativeFrom="column">
                   <wp:posOffset>-480695</wp:posOffset>
@@ -179,7 +179,7 @@
           </mc:Choice>
           <mc:Fallback>
             <w:pict>
-              <v:roundrect w14:anchorId="797EF497" id="Rechteck: abgerundete Ecken 3" o:spid="_x0000_s1026" style="position:absolute;margin-left:-37.85pt;margin-top:-14.6pt;width:527.25pt;height:788.05pt;z-index:251660288;visibility:visible;mso-wrap-style:square;mso-width-percent:0;mso-height-percent:0;mso-wrap-distance-left:9pt;mso-wrap-distance-top:0;mso-wrap-distance-right:9pt;mso-wrap-distance-bottom:0;mso-position-horizontal:absolute;mso-position-horizontal-relative:text;mso-position-vertical:absolute;mso-position-vertical-relative:text;mso-width-percent:0;mso-height-percent:0;mso-width-relative:margin;mso-height-relative:margin;v-text-anchor:middle" arcsize="1511f" o:gfxdata="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" filled="f" strokecolor="#a5a5a5 [2092]">
+              <v:roundrect w14:anchorId="6DAF8716" id="Rechteck: abgerundete Ecken 3" o:spid="_x0000_s1026" style="position:absolute;margin-left:-37.85pt;margin-top:-14.6pt;width:527.25pt;height:788.05pt;z-index:251660288;visibility:visible;mso-wrap-style:square;mso-width-percent:0;mso-height-percent:0;mso-wrap-distance-left:9pt;mso-wrap-distance-top:0;mso-wrap-distance-right:9pt;mso-wrap-distance-bottom:0;mso-position-horizontal:absolute;mso-position-horizontal-relative:text;mso-position-vertical:absolute;mso-position-vertical-relative:text;mso-width-percent:0;mso-height-percent:0;mso-width-relative:margin;mso-height-relative:margin;v-text-anchor:middle" arcsize="1511f" o:gfxdata="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" filled="f" strokecolor="#a5a5a5 [2092]">
                 <v:stroke joinstyle="miter"/>
               </v:roundrect>
             </w:pict>
@@ -202,8 +202,7 @@
         <w:jc w:val="center"/>
         <w:rPr>
           <w:rFonts w:ascii="Arial2" w:hAnsi="Arial2"/>
-          <w:sz w:val="8"/>
-          <w:szCs w:val="8"/>
+          <w:sz w:val="18"/>
         </w:rPr>
       </w:pPr>
       <w:r>
@@ -223,84 +222,22 @@
     </w:p>
     <w:p>
       <w:pPr>
-        <w:tabs>
-          <w:tab w:val="right" w:pos="9072"/>
-        </w:tabs>
-        <w:spacing w:after="0"/>
-        <w:rPr>
-          <w:rFonts w:ascii="Arial2" w:hAnsi="Arial2"/>
-          <w:sz w:val="20"/>
-          <w:szCs w:val="20"/>
-        </w:rPr>
-      </w:pPr>
-      <w:r>
-        <w:rPr>
-          <w:rFonts w:ascii="Arial2" w:hAnsi="Arial2"/>
-          <w:sz w:val="20"/>
-          <w:szCs w:val="20"/>
-        </w:rPr>
-        <w:t>Schuljahr {SCHULJAHR}</w:t>
-      </w:r>
-      <w:r>
-        <w:rPr>
-          <w:rFonts w:ascii="Arial2" w:hAnsi="Arial2"/>
-          <w:sz w:val="20"/>
-          <w:szCs w:val="20"/>
-        </w:rPr>
-        <w:tab/>
-        <w:t>Klasse {KLASSE}</w:t>
-      </w:r>
-    </w:p>
-    <w:p>
-      <w:pPr>
         <w:spacing w:before="240" w:after="360"/>
         <w:jc w:val="center"/>
         <w:rPr>
           <w:rFonts w:ascii="Arial2" w:hAnsi="Arial2"/>
           <w:b/>
-          <w:sz w:val="46"/>
-          <w:szCs w:val="18"/>
+          <w:sz w:val="50"/>
         </w:rPr>
       </w:pPr>
       <w:r>
         <w:rPr>
           <w:rFonts w:ascii="Arial2" w:hAnsi="Arial2"/>
           <w:b/>
-          <w:sz w:val="46"/>
-          <w:szCs w:val="18"/>
+          <w:sz w:val="50"/>
         </w:rPr>
-        <w:t>ZWISCHENZEUGNIS</w:t>
+        <w:t>JAHRESZEUGNIS</w:t>
       </w:r>
-    </w:p>
-    <w:p>
-      <w:pPr>
-        <w:spacing w:after="0"/>
-        <w:jc w:val="center"/>
-        <w:rPr>
-          <w:rFonts w:ascii="Arial2" w:hAnsi="Arial2"/>
-          <w:sz w:val="20"/>
-          <w:szCs w:val="20"/>
-        </w:rPr>
-      </w:pPr>
-      <w:r>
-        <w:rPr>
-          <w:rFonts w:ascii="Arial2" w:hAnsi="Arial2"/>
-          <w:sz w:val="20"/>
-          <w:szCs w:val="20"/>
-        </w:rPr>
-        <w:t xml:space="preserve">für {DENSCHUELERSCHUELERIN} des {AUSBILDUNGSRICHTUNG}Gymnasiums </w:t>
-      </w:r>
-    </w:p>
-    <w:p>
-      <w:pPr>
-        <w:spacing w:after="0"/>
-        <w:jc w:val="center"/>
-        <w:rPr>
-          <w:rFonts w:ascii="Arial2" w:hAnsi="Arial2"/>
-          <w:sz w:val="20"/>
-          <w:szCs w:val="20"/>
-        </w:rPr>
-      </w:pPr>
     </w:p>
     <w:p>
       <w:pPr>
@@ -321,6 +258,51 @@
         </w:rPr>
         <w:t>{SCHUELERNAME}</w:t>
       </w:r>
+      <w:r>
+        <w:rPr>
+          <w:rFonts w:ascii="Arial2" w:hAnsi="Arial2"/>
+          <w:sz w:val="28"/>
+          <w:szCs w:val="20"/>
+        </w:rPr>
+        <w:t>,</w:t>
+      </w:r>
+    </w:p>
+    <w:p>
+      <w:pPr>
+        <w:spacing w:after="0"/>
+        <w:jc w:val="center"/>
+        <w:rPr>
+          <w:rFonts w:ascii="Arial2" w:hAnsi="Arial2"/>
+          <w:sz w:val="20"/>
+          <w:szCs w:val="20"/>
+        </w:rPr>
+      </w:pPr>
+      <w:r>
+        <w:rPr>
+          <w:rFonts w:ascii="Arial2" w:hAnsi="Arial2"/>
+          <w:sz w:val="20"/>
+          <w:szCs w:val="20"/>
+        </w:rPr>
+        <w:t>geboren am {GEBURTSDATUM} in {GEBURTSORT},</w:t>
+      </w:r>
+    </w:p>
+    <w:p>
+      <w:pPr>
+        <w:jc w:val="center"/>
+        <w:rPr>
+          <w:rFonts w:ascii="Arial2" w:hAnsi="Arial2"/>
+          <w:sz w:val="20"/>
+          <w:szCs w:val="20"/>
+        </w:rPr>
+      </w:pPr>
+      <w:r>
+        <w:rPr>
+          <w:rFonts w:ascii="Arial2" w:hAnsi="Arial2"/>
+          <w:sz w:val="20"/>
+          <w:szCs w:val="20"/>
+        </w:rPr>
+        <w:t>hat im Schuljahr {SCHULJAHR} die Klasse {KLASSE} des {AUSBILDUNGSRICHTUNG}Gymnasiums besucht.</w:t>
+      </w:r>
     </w:p>
     <w:p>
       <w:pPr>
@@ -328,7 +310,7 @@
         <w:jc w:val="center"/>
         <w:rPr>
           <w:rFonts w:ascii="Arial2" w:hAnsi="Arial2"/>
-          <w:bCs/>
+          <w:b/>
           <w:sz w:val="20"/>
           <w:szCs w:val="20"/>
         </w:rPr>
@@ -336,11 +318,11 @@
       <w:r>
         <w:rPr>
           <w:rFonts w:ascii="Arial2" w:hAnsi="Arial2"/>
-          <w:bCs/>
+          <w:b/>
           <w:sz w:val="20"/>
           <w:szCs w:val="20"/>
         </w:rPr>
-        <w:t>Bemerkungen über Mitarbeit und Verhalten:</w:t>
+        <w:t>Bemerkungen über Anlagen, Mitarbeit und Verhalten:</w:t>
       </w:r>
     </w:p>
     <w:p>
@@ -1162,7 +1144,6 @@
                 <w:szCs w:val="20"/>
               </w:rPr>
             </w:pPr>
-            <w:proofErr w:type="gramStart"/>
             <w:r>
               <w:rPr>
                 <w:rFonts w:ascii="Arial2" w:hAnsi="Arial2"/>
@@ -1171,7 +1152,6 @@
               </w:rPr>
               <w:t>Geographie</w:t>
             </w:r>
-            <w:proofErr w:type="gramEnd"/>
             <w:r>
               <w:rPr>
                 <w:rFonts w:ascii="Arial2" w:hAnsi="Arial2"/>
@@ -2773,7 +2753,59 @@
           <w:sz w:val="20"/>
           <w:szCs w:val="20"/>
         </w:rPr>
-        <w:t>{BEMERKUNG2}./.</w:t>
+        <w:t>{BEMERKUNG2}</w:t>
+      </w:r>
+      <w:r>
+        <w:rPr>
+          <w:rFonts w:ascii="Arial2" w:hAnsi="Arial2"/>
+          <w:sz w:val="20"/>
+          <w:szCs w:val="20"/>
+        </w:rPr>
+        <w:t xml:space="preserve"> </w:t>
+      </w:r>
+      <w:r>
+        <w:rPr>
+          <w:rFonts w:ascii="Arial2" w:hAnsi="Arial2"/>
+          <w:sz w:val="20"/>
+          <w:szCs w:val="20"/>
+        </w:rPr>
+        <w:t>{LATINUM}</w:t>
+      </w:r>
+    </w:p>
+    <w:p>
+      <w:pPr>
+        <w:rPr>
+          <w:rFonts w:ascii="Arial2" w:hAnsi="Arial2"/>
+          <w:b/>
+          <w:sz w:val="20"/>
+          <w:szCs w:val="20"/>
+        </w:rPr>
+      </w:pPr>
+      <w:r>
+        <w:rPr>
+          <w:rFonts w:ascii="Arial2" w:hAnsi="Arial2"/>
+          <w:b/>
+          <w:sz w:val="20"/>
+          <w:szCs w:val="20"/>
+        </w:rPr>
+        <w:t>{VOR}</w:t>
+      </w:r>
+    </w:p>
+    <w:p>
+      <w:pPr>
+        <w:rPr>
+          <w:rFonts w:ascii="Arial2" w:hAnsi="Arial2"/>
+          <w:sz w:val="20"/>
+          <w:szCs w:val="20"/>
+        </w:rPr>
+      </w:pPr>
+      <w:r>
+        <w:rPr>
+          <w:rFonts w:ascii="Arial2" w:hAnsi="Arial2"/>
+          <w:sz w:val="20"/>
+          <w:szCs w:val="20"/>
+        </w:rPr>
+        <w:t>{VOROBERSTUFEMR}</w:t>
       </w:r>
     </w:p>
     <w:p>
@@ -2937,6 +2969,7 @@
         <w:tc>
           <w:tcPr>
             <w:tcW w:w="1134" w:type="dxa"/>
+            <w:hideMark/>
           </w:tcPr>
           <w:p>
             <w:pPr>
@@ -2952,6 +2985,15 @@
                 <w:szCs w:val="20"/>
               </w:rPr>
             </w:pPr>
+            <w:r>
+              <w:rPr>
+                <w:rFonts w:ascii="Arial2" w:hAnsi="Arial2"/>
+                <w:color w:val="BFBFBF" w:themeColor="background1" w:themeShade="BF"/>
+                <w:sz w:val="20"/>
+                <w:szCs w:val="20"/>
+              </w:rPr>
+              <w:t>(Siegel)</w:t>
+            </w:r>
           </w:p>
         </w:tc>
         <w:tc>
@@ -3131,7 +3173,7 @@
         <mc:AlternateContent>
           <mc:Choice Requires="wps">
             <w:drawing>
-              <wp:anchor distT="0" distB="0" distL="114300" distR="114300" simplePos="0" relativeHeight="251661312" behindDoc="0" locked="0" layoutInCell="1" allowOverlap="1" wp14:anchorId="13E1CADD" wp14:editId="58304F09">
+              <wp:anchor distT="0" distB="0" distL="114300" distR="114300" simplePos="0" relativeHeight="251661312" behindDoc="0" locked="0" layoutInCell="1" allowOverlap="1" wp14:anchorId="2DE4FDE2" wp14:editId="44EC9B79">
                 <wp:simplePos x="0" y="0"/>
                 <wp:positionH relativeFrom="column">
                   <wp:posOffset>-880745</wp:posOffset>
@@ -3223,7 +3265,7 @@
           </mc:Choice>
           <mc:Fallback>
             <w:pict>
-              <v:shapetype w14:anchorId="13E1CADD" id="_x0000_t202" coordsize="21600,21600" o:spt="202" path="m,l,21600r21600,l21600,xe">
+              <v:shapetype w14:anchorId="2DE4FDE2" id="_x0000_t202" coordsize="21600,21600" o:spt="202" path="m,l,21600r21600,l21600,xe">
                 <v:stroke joinstyle="miter"/>
                 <v:path gradientshapeok="t" o:connecttype="rect"/>
               </v:shapetype>
@@ -3262,329 +3304,7 @@
         </mc:AlternateContent>
       </w:r>
     </w:p>
-    <w:tbl>
-      <w:tblPr>
-        <w:tblStyle w:val="Tabellenraster"/>
-        <w:tblW w:w="0" w:type="auto"/>
-        <w:tblInd w:w="0" w:type="dxa"/>
-        <w:tblBorders>
-          <w:top w:val="none" w:sz="0" w:space="0" w:color="auto"/>
-          <w:left w:val="none" w:sz="0" w:space="0" w:color="auto"/>
-          <w:bottom w:val="none" w:sz="0" w:space="0" w:color="auto"/>
-          <w:right w:val="none" w:sz="0" w:space="0" w:color="auto"/>
-          <w:insideH w:val="none" w:sz="0" w:space="0" w:color="auto"/>
-          <w:insideV w:val="none" w:sz="0" w:space="0" w:color="auto"/>
-        </w:tblBorders>
-        <w:tblCellMar>
-          <w:left w:w="0" w:type="dxa"/>
-          <w:right w:w="0" w:type="dxa"/>
-        </w:tblCellMar>
-        <w:tblLook w:val="04A0" w:firstRow="1" w:lastRow="0" w:firstColumn="1" w:lastColumn="0" w:noHBand="0" w:noVBand="1"/>
-      </w:tblPr>
-      <w:tblGrid>
-        <w:gridCol w:w="3964"/>
-        <w:gridCol w:w="1134"/>
-        <w:gridCol w:w="3964"/>
-      </w:tblGrid>
-      <w:tr>
-        <w:tc>
-          <w:tcPr>
-            <w:tcW w:w="3964" w:type="dxa"/>
-          </w:tcPr>
-          <w:p>
-            <w:pPr>
-              <w:tabs>
-                <w:tab w:val="center" w:pos="1644"/>
-                <w:tab w:val="center" w:pos="2325"/>
-              </w:tabs>
-              <w:rPr>
-                <w:rFonts w:ascii="Arial2" w:hAnsi="Arial2"/>
-                <w:sz w:val="20"/>
-                <w:szCs w:val="20"/>
-              </w:rPr>
-            </w:pPr>
-          </w:p>
-          <w:p>
-            <w:pPr>
-              <w:tabs>
-                <w:tab w:val="center" w:pos="1644"/>
-                <w:tab w:val="center" w:pos="2325"/>
-              </w:tabs>
-              <w:rPr>
-                <w:rFonts w:ascii="Arial2" w:hAnsi="Arial2"/>
-                <w:sz w:val="20"/>
-                <w:szCs w:val="20"/>
-              </w:rPr>
-            </w:pPr>
-            <w:r>
-              <w:rPr>
-                <w:rFonts w:ascii="Arial2" w:hAnsi="Arial2"/>
-                <w:sz w:val="20"/>
-                <w:szCs w:val="20"/>
-              </w:rPr>
-              <w:t>Kenntnis genommen:</w:t>
-            </w:r>
-          </w:p>
-          <w:p>
-            <w:pPr>
-              <w:tabs>
-                <w:tab w:val="center" w:pos="1644"/>
-                <w:tab w:val="center" w:pos="2325"/>
-              </w:tabs>
-              <w:rPr>
-                <w:rFonts w:ascii="Arial2" w:hAnsi="Arial2"/>
-                <w:sz w:val="20"/>
-                <w:szCs w:val="20"/>
-              </w:rPr>
-            </w:pPr>
-          </w:p>
-        </w:tc>
-        <w:tc>
-          <w:tcPr>
-            <w:tcW w:w="1134" w:type="dxa"/>
-          </w:tcPr>
-          <w:p>
-            <w:pPr>
-              <w:tabs>
-                <w:tab w:val="center" w:pos="1644"/>
-                <w:tab w:val="center" w:pos="2325"/>
-              </w:tabs>
-              <w:jc w:val="center"/>
-              <w:rPr>
-                <w:rFonts w:ascii="Arial2" w:hAnsi="Arial2"/>
-                <w:color w:val="BFBFBF" w:themeColor="background1" w:themeShade="BF"/>
-                <w:sz w:val="20"/>
-                <w:szCs w:val="20"/>
-              </w:rPr>
-            </w:pPr>
-          </w:p>
-        </w:tc>
-        <w:tc>
-          <w:tcPr>
-            <w:tcW w:w="3964" w:type="dxa"/>
-          </w:tcPr>
-          <w:p>
-            <w:pPr>
-              <w:tabs>
-                <w:tab w:val="center" w:pos="2325"/>
-              </w:tabs>
-              <w:rPr>
-                <w:rFonts w:ascii="Arial2" w:hAnsi="Arial2"/>
-                <w:sz w:val="20"/>
-                <w:szCs w:val="20"/>
-              </w:rPr>
-            </w:pPr>
-          </w:p>
-        </w:tc>
-      </w:tr>
-      <w:tr>
-        <w:tc>
-          <w:tcPr>
-            <w:tcW w:w="3964" w:type="dxa"/>
-          </w:tcPr>
-          <w:p>
-            <w:pPr>
-              <w:tabs>
-                <w:tab w:val="center" w:pos="1644"/>
-                <w:tab w:val="center" w:pos="2325"/>
-              </w:tabs>
-              <w:rPr>
-                <w:rFonts w:ascii="Arial2" w:hAnsi="Arial2"/>
-                <w:sz w:val="20"/>
-                <w:szCs w:val="20"/>
-              </w:rPr>
-            </w:pPr>
-          </w:p>
-        </w:tc>
-        <w:tc>
-          <w:tcPr>
-            <w:tcW w:w="1134" w:type="dxa"/>
-          </w:tcPr>
-          <w:p>
-            <w:pPr>
-              <w:tabs>
-                <w:tab w:val="center" w:pos="1644"/>
-                <w:tab w:val="center" w:pos="2325"/>
-              </w:tabs>
-              <w:jc w:val="center"/>
-              <w:rPr>
-                <w:rFonts w:ascii="Arial2" w:hAnsi="Arial2"/>
-                <w:color w:val="BFBFBF" w:themeColor="background1" w:themeShade="BF"/>
-                <w:sz w:val="20"/>
-                <w:szCs w:val="20"/>
-              </w:rPr>
-            </w:pPr>
-          </w:p>
-        </w:tc>
-        <w:tc>
-          <w:tcPr>
-            <w:tcW w:w="3964" w:type="dxa"/>
-          </w:tcPr>
-          <w:p>
-            <w:pPr>
-              <w:tabs>
-                <w:tab w:val="center" w:pos="2325"/>
-              </w:tabs>
-              <w:jc w:val="right"/>
-              <w:rPr>
-                <w:rFonts w:ascii="Arial2" w:hAnsi="Arial2"/>
-                <w:sz w:val="20"/>
-                <w:szCs w:val="20"/>
-              </w:rPr>
-            </w:pPr>
-          </w:p>
-        </w:tc>
-      </w:tr>
-      <w:tr>
-        <w:tc>
-          <w:tcPr>
-            <w:tcW w:w="3964" w:type="dxa"/>
-          </w:tcPr>
-          <w:p>
-            <w:pPr>
-              <w:tabs>
-                <w:tab w:val="center" w:pos="1644"/>
-                <w:tab w:val="center" w:pos="2325"/>
-              </w:tabs>
-              <w:rPr>
-                <w:rFonts w:ascii="Arial2" w:hAnsi="Arial2"/>
-                <w:sz w:val="20"/>
-                <w:szCs w:val="20"/>
-              </w:rPr>
-            </w:pPr>
-          </w:p>
-          <w:p>
-            <w:pPr>
-              <w:tabs>
-                <w:tab w:val="center" w:pos="1644"/>
-                <w:tab w:val="center" w:pos="2325"/>
-              </w:tabs>
-              <w:rPr>
-                <w:rFonts w:ascii="Arial2" w:hAnsi="Arial2"/>
-                <w:sz w:val="20"/>
-                <w:szCs w:val="20"/>
-              </w:rPr>
-            </w:pPr>
-            <w:r>
-              <w:rPr>
-                <w:rFonts w:ascii="Arial2" w:hAnsi="Arial2"/>
-                <w:sz w:val="20"/>
-                <w:szCs w:val="20"/>
-              </w:rPr>
-              <w:t>______________________________</w:t>
-            </w:r>
-          </w:p>
-          <w:p>
-            <w:pPr>
-              <w:tabs>
-                <w:tab w:val="center" w:pos="1644"/>
-                <w:tab w:val="center" w:pos="2325"/>
-              </w:tabs>
-              <w:rPr>
-                <w:rFonts w:ascii="Arial2" w:hAnsi="Arial2"/>
-                <w:sz w:val="20"/>
-                <w:szCs w:val="20"/>
-              </w:rPr>
-            </w:pPr>
-            <w:r>
-              <w:rPr>
-                <w:rFonts w:ascii="Arial2" w:hAnsi="Arial2"/>
-                <w:sz w:val="20"/>
-                <w:szCs w:val="20"/>
-              </w:rPr>
-              <w:tab/>
-            </w:r>
-            <w:r>
-              <w:rPr>
-                <w:rFonts w:ascii="Arial2" w:hAnsi="Arial2"/>
-                <w:sz w:val="18"/>
-                <w:szCs w:val="18"/>
-              </w:rPr>
-              <w:t>Ort, Datum</w:t>
-            </w:r>
-          </w:p>
-        </w:tc>
-        <w:tc>
-          <w:tcPr>
-            <w:tcW w:w="1134" w:type="dxa"/>
-          </w:tcPr>
-          <w:p>
-            <w:pPr>
-              <w:tabs>
-                <w:tab w:val="center" w:pos="1644"/>
-                <w:tab w:val="center" w:pos="2325"/>
-              </w:tabs>
-              <w:jc w:val="center"/>
-              <w:rPr>
-                <w:rFonts w:ascii="Arial2" w:hAnsi="Arial2"/>
-                <w:sz w:val="20"/>
-                <w:szCs w:val="20"/>
-              </w:rPr>
-            </w:pPr>
-          </w:p>
-        </w:tc>
-        <w:tc>
-          <w:tcPr>
-            <w:tcW w:w="3964" w:type="dxa"/>
-          </w:tcPr>
-          <w:p>
-            <w:pPr>
-              <w:tabs>
-                <w:tab w:val="center" w:pos="2325"/>
-              </w:tabs>
-              <w:jc w:val="right"/>
-              <w:rPr>
-                <w:rFonts w:ascii="Arial2" w:hAnsi="Arial2"/>
-                <w:sz w:val="20"/>
-                <w:szCs w:val="20"/>
-              </w:rPr>
-            </w:pPr>
-          </w:p>
-          <w:p>
-            <w:pPr>
-              <w:tabs>
-                <w:tab w:val="center" w:pos="2325"/>
-              </w:tabs>
-              <w:jc w:val="right"/>
-              <w:rPr>
-                <w:rFonts w:ascii="Arial2" w:hAnsi="Arial2"/>
-                <w:sz w:val="20"/>
-                <w:szCs w:val="20"/>
-              </w:rPr>
-            </w:pPr>
-            <w:r>
-              <w:rPr>
-                <w:rFonts w:ascii="Arial2" w:hAnsi="Arial2"/>
-                <w:sz w:val="20"/>
-                <w:szCs w:val="20"/>
-              </w:rPr>
-              <w:t>______________________________</w:t>
-            </w:r>
-          </w:p>
-          <w:p>
-            <w:pPr>
-              <w:tabs>
-                <w:tab w:val="center" w:pos="2325"/>
-              </w:tabs>
-              <w:jc w:val="right"/>
-              <w:rPr>
-                <w:rFonts w:ascii="Arial2" w:hAnsi="Arial2"/>
-                <w:sz w:val="20"/>
-                <w:szCs w:val="20"/>
-              </w:rPr>
-            </w:pPr>
-            <w:r>
-              <w:rPr>
-                <w:rFonts w:ascii="Arial2" w:hAnsi="Arial2"/>
-                <w:sz w:val="18"/>
-                <w:szCs w:val="18"/>
-              </w:rPr>
-              <w:t>Unterschrift eines Erziehungsberechtigten</w:t>
-            </w:r>
-          </w:p>
-        </w:tc>
-      </w:tr>
-    </w:tbl>
+    <w:p/>
     <w:p/>
     <w:sectPr>
       <w:pgSz w:w="11906" w:h="16838"/>
@@ -3994,7 +3714,7 @@
   <w:style w:type="paragraph" w:default="1" w:styleId="Standard">
     <w:name w:val="Normal"/>
     <w:qFormat/>
-    <w:rsid w:val="00E30F88"/>
+    <w:rsid w:val="000763FF"/>
   </w:style>
   <w:style w:type="character" w:default="1" w:styleId="Absatz-Standardschriftart">
     <w:name w:val="Default Paragraph Font"/>
@@ -4027,7 +3747,7 @@
     <w:name w:val="Table Grid"/>
     <w:basedOn w:val="NormaleTabelle"/>
     <w:uiPriority w:val="39"/>
-    <w:rsid w:val="00E30F88"/>
+    <w:rsid w:val="000763FF"/>
     <w:pPr>
       <w:spacing w:after="0" w:line="240" w:lineRule="auto"/>
     </w:pPr>

</xml_diff>